<commit_message>
add .gitignore and some features
</commit_message>
<xml_diff>
--- a/Do_an/src/Report/PM_QL_BanHoa.docx
+++ b/Do_an/src/Report/PM_QL_BanHoa.docx
@@ -7868,9 +7868,9 @@
       <w:pPr>
         <w:pStyle w:val="2"/>
       </w:pPr>
-      <w:bookmarkStart w:id="2" w:name="_Toc166679217"/>
-      <w:bookmarkStart w:id="3" w:name="_Toc4097"/>
-      <w:bookmarkStart w:id="4" w:name="_Toc166162770"/>
+      <w:bookmarkStart w:id="2" w:name="_Toc4097"/>
+      <w:bookmarkStart w:id="3" w:name="_Toc166162770"/>
+      <w:bookmarkStart w:id="4" w:name="_Toc166679217"/>
       <w:r>
         <w:t>GIỚI THIỆU TỔNG QUAN VỀ ĐỀ TÀI</w:t>
       </w:r>
@@ -8004,9 +8004,9 @@
           <w:docGrid w:linePitch="360" w:charSpace="0"/>
         </w:sectPr>
       </w:pPr>
-      <w:bookmarkStart w:id="11" w:name="_Toc8471"/>
-      <w:bookmarkStart w:id="12" w:name="_Toc13811"/>
-      <w:bookmarkStart w:id="13" w:name="_Toc28819"/>
+      <w:bookmarkStart w:id="11" w:name="_Toc28819"/>
+      <w:bookmarkStart w:id="12" w:name="_Toc8471"/>
+      <w:bookmarkStart w:id="13" w:name="_Toc13811"/>
       <w:r>
         <w:t>SQL</w:t>
       </w:r>
@@ -8084,9 +8084,9 @@
         <w:ind w:left="9" w:right="126" w:firstLine="771"/>
         <w:jc w:val="both"/>
       </w:pPr>
-      <w:bookmarkStart w:id="14" w:name="_Toc8535"/>
-      <w:bookmarkStart w:id="15" w:name="_Toc25471"/>
-      <w:bookmarkStart w:id="16" w:name="_Toc15028"/>
+      <w:bookmarkStart w:id="14" w:name="_Toc25471"/>
+      <w:bookmarkStart w:id="15" w:name="_Toc15028"/>
+      <w:bookmarkStart w:id="16" w:name="_Toc8535"/>
       <w:r>
         <w:t>mật cao. Hầu hết tất cả các ngôn ngữ lập trình cấp cao như Visual Basic, Oracle, Visual C, C#... đều có hỗ trợ SQL.</w:t>
       </w:r>
@@ -8113,8 +8113,8 @@
         <w:ind w:right="132" w:firstLine="780"/>
         <w:jc w:val="both"/>
       </w:pPr>
-      <w:bookmarkStart w:id="19" w:name="_Toc4880"/>
-      <w:bookmarkStart w:id="20" w:name="_Toc3625"/>
+      <w:bookmarkStart w:id="19" w:name="_Toc3625"/>
+      <w:bookmarkStart w:id="20" w:name="_Toc4880"/>
       <w:bookmarkStart w:id="21" w:name="_Toc5189"/>
       <w:r>
         <w:t>C# là một ngôn ngữ lập trình hướng đối tượng do Microsoft phát triển. C# được</w:t>
@@ -8152,9 +8152,9 @@
         <w:ind w:right="127" w:firstLine="780" w:firstLineChars="300"/>
         <w:jc w:val="both"/>
       </w:pPr>
-      <w:bookmarkStart w:id="24" w:name="_Toc32494"/>
-      <w:bookmarkStart w:id="25" w:name="_Toc15129"/>
-      <w:bookmarkStart w:id="26" w:name="_Toc22129"/>
+      <w:bookmarkStart w:id="24" w:name="_Toc22129"/>
+      <w:bookmarkStart w:id="25" w:name="_Toc32494"/>
+      <w:bookmarkStart w:id="26" w:name="_Toc15129"/>
       <w:r>
         <w:t>GUI Layer: Lớp này là lớp hiển thị giao diện và các chức năng để người dùng cuối sử dụng.</w:t>
       </w:r>
@@ -8174,9 +8174,9 @@
           <w:lang w:val="en-US"/>
         </w:rPr>
       </w:pPr>
-      <w:bookmarkStart w:id="27" w:name="_Toc10992"/>
-      <w:bookmarkStart w:id="28" w:name="_Toc28375"/>
-      <w:bookmarkStart w:id="29" w:name="_Toc27923"/>
+      <w:bookmarkStart w:id="27" w:name="_Toc27923"/>
+      <w:bookmarkStart w:id="28" w:name="_Toc10992"/>
+      <w:bookmarkStart w:id="29" w:name="_Toc28375"/>
       <w:r>
         <w:t>Business</w:t>
       </w:r>
@@ -8435,8 +8435,8 @@
         <w:jc w:val="both"/>
       </w:pPr>
       <w:bookmarkStart w:id="30" w:name="_Toc29806"/>
-      <w:bookmarkStart w:id="31" w:name="_Toc23299"/>
-      <w:bookmarkStart w:id="32" w:name="_Toc17634"/>
+      <w:bookmarkStart w:id="31" w:name="_Toc17634"/>
+      <w:bookmarkStart w:id="32" w:name="_Toc23299"/>
       <w:r>
         <w:t>Data</w:t>
       </w:r>
@@ -8774,8 +8774,6 @@
         </w:rPr>
         <w:t>Phầm mền quản lý bán cà phê</w:t>
       </w:r>
-      <w:bookmarkStart w:id="128" w:name="_GoBack"/>
-      <w:bookmarkEnd w:id="128"/>
     </w:p>
     <w:p>
       <w:pPr>
@@ -9117,8 +9115,8 @@
         </w:rPr>
         <w:fldChar w:fldCharType="end"/>
       </w:r>
-      <w:bookmarkStart w:id="41" w:name="_Toc5796"/>
-      <w:bookmarkStart w:id="42" w:name="_Toc6314"/>
+      <w:bookmarkStart w:id="41" w:name="_Toc6314"/>
+      <w:bookmarkStart w:id="42" w:name="_Toc5796"/>
       <w:r>
         <w:rPr>
           <w:b/>
@@ -9503,8 +9501,8 @@
         </w:rPr>
         <w:fldChar w:fldCharType="end"/>
       </w:r>
-      <w:bookmarkStart w:id="45" w:name="_Toc30608"/>
-      <w:bookmarkStart w:id="46" w:name="_Toc21570"/>
+      <w:bookmarkStart w:id="45" w:name="_Toc21570"/>
+      <w:bookmarkStart w:id="46" w:name="_Toc30608"/>
       <w:r>
         <w:rPr>
           <w:b/>
@@ -9552,6 +9550,7 @@
           <w:rFonts w:ascii="SimSun" w:hAnsi="SimSun" w:eastAsia="SimSun" w:cs="SimSun"/>
         </w:rPr>
       </w:pPr>
+      <w:bookmarkStart w:id="128" w:name="_GoBack"/>
       <w:r>
         <w:rPr>
           <w:rFonts w:ascii="SimSun" w:hAnsi="SimSun" w:eastAsia="SimSun" w:cs="SimSun"/>
@@ -9560,20 +9559,16 @@
         </w:rPr>
         <w:drawing>
           <wp:inline distT="0" distB="0" distL="114300" distR="114300">
-            <wp:extent cx="5988050" cy="4613275"/>
-            <wp:effectExtent l="0" t="0" r="0" b="4445"/>
-            <wp:docPr id="11" name="Picture 3" descr="IMG_256"/>
-            <wp:cNvGraphicFramePr>
-              <a:graphicFrameLocks xmlns:a="http://schemas.openxmlformats.org/drawingml/2006/main" noChangeAspect="1"/>
-            </wp:cNvGraphicFramePr>
+            <wp:extent cx="5954395" cy="4632960"/>
+            <wp:effectExtent l="0" t="0" r="0" b="0"/>
+            <wp:docPr id="15" name="Picture 4" descr="IMG_256"/>
+            <wp:cNvGraphicFramePr/>
             <a:graphic xmlns:a="http://schemas.openxmlformats.org/drawingml/2006/main">
               <a:graphicData uri="http://schemas.openxmlformats.org/drawingml/2006/picture">
                 <pic:pic xmlns:pic="http://schemas.openxmlformats.org/drawingml/2006/picture">
                   <pic:nvPicPr>
-                    <pic:cNvPr id="11" name="Picture 3" descr="IMG_256"/>
-                    <pic:cNvPicPr>
-                      <a:picLocks noChangeAspect="1"/>
-                    </pic:cNvPicPr>
+                    <pic:cNvPr id="15" name="Picture 4" descr="IMG_256"/>
+                    <pic:cNvPicPr/>
                   </pic:nvPicPr>
                   <pic:blipFill>
                     <a:blip r:embed="rId24"/>
@@ -9584,7 +9579,7 @@
                   <pic:spPr>
                     <a:xfrm>
                       <a:off x="0" y="0"/>
-                      <a:ext cx="5988050" cy="4613275"/>
+                      <a:ext cx="5954395" cy="4632960"/>
                     </a:xfrm>
                     <a:prstGeom prst="rect">
                       <a:avLst/>
@@ -9600,6 +9595,7 @@
           </wp:inline>
         </w:drawing>
       </w:r>
+      <w:bookmarkEnd w:id="128"/>
     </w:p>
     <w:p>
       <w:pPr>
@@ -9747,8 +9743,8 @@
         </w:rPr>
         <w:fldChar w:fldCharType="end"/>
       </w:r>
-      <w:bookmarkStart w:id="48" w:name="_Toc24122"/>
-      <w:bookmarkStart w:id="49" w:name="_Toc25061"/>
+      <w:bookmarkStart w:id="48" w:name="_Toc25061"/>
+      <w:bookmarkStart w:id="49" w:name="_Toc24122"/>
       <w:r>
         <w:rPr>
           <w:b/>
@@ -28227,8 +28223,8 @@
         </w:rPr>
         <w:fldChar w:fldCharType="end"/>
       </w:r>
-      <w:bookmarkStart w:id="109" w:name="_Toc21886"/>
-      <w:bookmarkStart w:id="110" w:name="_Toc11577"/>
+      <w:bookmarkStart w:id="109" w:name="_Toc11577"/>
+      <w:bookmarkStart w:id="110" w:name="_Toc21886"/>
       <w:r>
         <w:rPr>
           <w:b/>
@@ -32271,8 +32267,8 @@
         </w:rPr>
         <w:fldChar w:fldCharType="end"/>
       </w:r>
-      <w:bookmarkStart w:id="121" w:name="_Toc10527"/>
-      <w:bookmarkStart w:id="122" w:name="_Toc31362"/>
+      <w:bookmarkStart w:id="121" w:name="_Toc31362"/>
+      <w:bookmarkStart w:id="122" w:name="_Toc10527"/>
       <w:r>
         <w:rPr>
           <w:b/>
@@ -32576,6 +32572,14 @@
       </w:tr>
       <w:tr>
         <w:tblPrEx>
+          <w:tblBorders>
+            <w:top w:val="single" w:color="auto" w:sz="4" w:space="0"/>
+            <w:left w:val="single" w:color="auto" w:sz="4" w:space="0"/>
+            <w:bottom w:val="single" w:color="auto" w:sz="4" w:space="0"/>
+            <w:right w:val="single" w:color="auto" w:sz="4" w:space="0"/>
+            <w:insideH w:val="single" w:color="auto" w:sz="4" w:space="0"/>
+            <w:insideV w:val="single" w:color="auto" w:sz="4" w:space="0"/>
+          </w:tblBorders>
           <w:tblCellMar>
             <w:top w:w="0" w:type="dxa"/>
             <w:left w:w="108" w:type="dxa"/>
@@ -34341,8 +34345,8 @@
         </w:rPr>
         <w:fldChar w:fldCharType="end"/>
       </w:r>
-      <w:bookmarkStart w:id="125" w:name="_Toc24694"/>
-      <w:bookmarkStart w:id="126" w:name="_Toc14915"/>
+      <w:bookmarkStart w:id="125" w:name="_Toc14915"/>
+      <w:bookmarkStart w:id="126" w:name="_Toc24694"/>
       <w:r>
         <w:rPr>
           <w:b/>

</xml_diff>